<commit_message>
Publication list - corrected
</commit_message>
<xml_diff>
--- a/Publication_list_modGiorgos.docx
+++ b/Publication_list_modGiorgos.docx
@@ -66,7 +66,6 @@
               </w:rPr>
               <w:t xml:space="preserve">Josip </w:t>
             </w:r>
-            <w:proofErr w:type="spellStart"/>
             <w:r>
               <w:rPr>
                 <w:i/>
@@ -84,7 +83,6 @@
               </w:rPr>
               <w:t>čka</w:t>
             </w:r>
-            <w:proofErr w:type="spellEnd"/>
           </w:p>
           <w:p>
             <w:pPr>
@@ -284,14 +282,12 @@
           </w:rPr>
           <w:t xml:space="preserve">Lada </w:t>
         </w:r>
-        <w:proofErr w:type="spellStart"/>
         <w:r>
           <w:rPr>
             <w:i/>
           </w:rPr>
           <w:t>Vukušić</w:t>
         </w:r>
-        <w:proofErr w:type="spellEnd"/>
       </w:hyperlink>
       <w:r>
         <w:rPr>
@@ -316,16 +312,8 @@
           <w:rPr>
             <w:i/>
           </w:rPr>
-          <w:t xml:space="preserve">D. </w:t>
+          <w:t>D. Rossell</w:t>
         </w:r>
-        <w:proofErr w:type="spellStart"/>
-        <w:r>
-          <w:rPr>
-            <w:i/>
-          </w:rPr>
-          <w:t>Rossell</w:t>
-        </w:r>
-        <w:proofErr w:type="spellEnd"/>
       </w:hyperlink>
       <w:r>
         <w:rPr>
@@ -360,14 +348,12 @@
           </w:rPr>
           <w:t xml:space="preserve">Josip </w:t>
         </w:r>
-        <w:proofErr w:type="spellStart"/>
         <w:r>
           <w:rPr>
             <w:i/>
           </w:rPr>
           <w:t>Kukučka</w:t>
         </w:r>
-        <w:proofErr w:type="spellEnd"/>
       </w:hyperlink>
       <w:r>
         <w:rPr>
@@ -382,14 +368,12 @@
           </w:rPr>
           <w:t xml:space="preserve">Raimund </w:t>
         </w:r>
-        <w:proofErr w:type="spellStart"/>
         <w:r>
           <w:rPr>
             <w:i/>
           </w:rPr>
           <w:t>Kirchschlager</w:t>
         </w:r>
-        <w:proofErr w:type="spellEnd"/>
       </w:hyperlink>
       <w:r>
         <w:rPr>
@@ -713,26 +697,11 @@
               <w:rPr>
                 <w:b/>
               </w:rPr>
-              <w:t xml:space="preserve">Charge sensing in </w:t>
-            </w:r>
-            <w:proofErr w:type="spellStart"/>
-            <w:r>
-              <w:rPr>
-                <w:b/>
-              </w:rPr>
-              <w:t>SiGe</w:t>
-            </w:r>
-            <w:proofErr w:type="spellEnd"/>
-            <w:r>
-              <w:rPr>
-                <w:b/>
-              </w:rPr>
-              <w:t xml:space="preserve"> self-assembled nanostructures</w:t>
+              <w:t>Charge sensing in SiGe self-assembled nanostructures</w:t>
             </w:r>
             <w:r>
               <w:t xml:space="preserve">, </w:t>
             </w:r>
-            <w:proofErr w:type="spellStart"/>
             <w:r>
               <w:rPr>
                 <w:i/>
@@ -740,26 +709,11 @@
               </w:rPr>
               <w:t>L.Vukušić</w:t>
             </w:r>
-            <w:proofErr w:type="spellEnd"/>
             <w:r>
               <w:rPr>
                 <w:i/>
               </w:rPr>
-              <w:t xml:space="preserve">, </w:t>
-            </w:r>
-            <w:proofErr w:type="spellStart"/>
-            <w:r>
-              <w:rPr>
-                <w:i/>
-              </w:rPr>
-              <w:t>J.Kukučka</w:t>
-            </w:r>
-            <w:proofErr w:type="spellEnd"/>
-            <w:r>
-              <w:rPr>
-                <w:i/>
-              </w:rPr>
-              <w:t>,</w:t>
+              <w:t>, J.Kukučka,</w:t>
             </w:r>
           </w:p>
           <w:p>
@@ -770,163 +724,26 @@
                 <w:lang w:val="de-AT"/>
               </w:rPr>
             </w:pPr>
-            <w:proofErr w:type="spellStart"/>
             <w:r>
               <w:rPr>
                 <w:i/>
                 <w:lang w:val="de-AT"/>
               </w:rPr>
-              <w:t>H.Watzinger</w:t>
-            </w:r>
-            <w:proofErr w:type="spellEnd"/>
+              <w:t>H.Watzinger, M.Glaser, V.Sessi, E.Lausecker, R.Kirchschlager, A.Truhlar, A.Rastelli,</w:t>
+            </w:r>
+          </w:p>
+          <w:p>
+            <w:pPr>
+              <w:ind w:left="16" w:hanging="12"/>
+            </w:pPr>
             <w:r>
               <w:rPr>
                 <w:i/>
-                <w:lang w:val="de-AT"/>
-              </w:rPr>
-              <w:t xml:space="preserve">, </w:t>
-            </w:r>
-            <w:proofErr w:type="spellStart"/>
-            <w:r>
-              <w:rPr>
-                <w:i/>
-                <w:lang w:val="de-AT"/>
-              </w:rPr>
-              <w:t>M.Glaser</w:t>
-            </w:r>
-            <w:proofErr w:type="spellEnd"/>
-            <w:r>
-              <w:rPr>
-                <w:i/>
-                <w:lang w:val="de-AT"/>
-              </w:rPr>
-              <w:t xml:space="preserve">, </w:t>
-            </w:r>
-            <w:proofErr w:type="spellStart"/>
-            <w:r>
-              <w:rPr>
-                <w:i/>
-                <w:lang w:val="de-AT"/>
-              </w:rPr>
-              <w:t>V.Sessi</w:t>
-            </w:r>
-            <w:proofErr w:type="spellEnd"/>
-            <w:r>
-              <w:rPr>
-                <w:i/>
-                <w:lang w:val="de-AT"/>
-              </w:rPr>
-              <w:t xml:space="preserve">, </w:t>
-            </w:r>
-            <w:proofErr w:type="spellStart"/>
-            <w:r>
-              <w:rPr>
-                <w:i/>
-                <w:lang w:val="de-AT"/>
-              </w:rPr>
-              <w:t>E.Lausecker</w:t>
-            </w:r>
-            <w:proofErr w:type="spellEnd"/>
-            <w:r>
-              <w:rPr>
-                <w:i/>
-                <w:lang w:val="de-AT"/>
-              </w:rPr>
-              <w:t xml:space="preserve">, </w:t>
-            </w:r>
-            <w:proofErr w:type="spellStart"/>
-            <w:r>
-              <w:rPr>
-                <w:i/>
-                <w:lang w:val="de-AT"/>
-              </w:rPr>
-              <w:t>R.Kirchschlager</w:t>
-            </w:r>
-            <w:proofErr w:type="spellEnd"/>
-            <w:r>
-              <w:rPr>
-                <w:i/>
-                <w:lang w:val="de-AT"/>
-              </w:rPr>
-              <w:t xml:space="preserve">, </w:t>
-            </w:r>
-            <w:proofErr w:type="spellStart"/>
-            <w:r>
-              <w:rPr>
-                <w:i/>
-                <w:lang w:val="de-AT"/>
-              </w:rPr>
-              <w:t>A.Truhlar</w:t>
-            </w:r>
-            <w:proofErr w:type="spellEnd"/>
-            <w:r>
-              <w:rPr>
-                <w:i/>
-                <w:lang w:val="de-AT"/>
-              </w:rPr>
-              <w:t xml:space="preserve">, </w:t>
-            </w:r>
-            <w:proofErr w:type="spellStart"/>
-            <w:r>
-              <w:rPr>
-                <w:i/>
-                <w:lang w:val="de-AT"/>
-              </w:rPr>
-              <w:t>A.Rastelli</w:t>
-            </w:r>
-            <w:proofErr w:type="spellEnd"/>
-            <w:r>
-              <w:rPr>
-                <w:i/>
-                <w:lang w:val="de-AT"/>
-              </w:rPr>
-              <w:t>,</w:t>
-            </w:r>
-          </w:p>
-          <w:p>
-            <w:pPr>
-              <w:ind w:left="16" w:hanging="12"/>
-            </w:pPr>
-            <w:proofErr w:type="spellStart"/>
-            <w:r>
-              <w:rPr>
-                <w:i/>
-              </w:rPr>
-              <w:t>F.Schäffler</w:t>
-            </w:r>
-            <w:proofErr w:type="spellEnd"/>
-            <w:r>
-              <w:rPr>
-                <w:i/>
-              </w:rPr>
-              <w:t xml:space="preserve"> and </w:t>
-            </w:r>
-            <w:proofErr w:type="spellStart"/>
-            <w:r>
-              <w:rPr>
-                <w:i/>
-              </w:rPr>
-              <w:t>G.Katsaros</w:t>
-            </w:r>
-            <w:proofErr w:type="spellEnd"/>
-            <w:r>
-              <w:t xml:space="preserve">, 19th International </w:t>
-            </w:r>
-            <w:proofErr w:type="spellStart"/>
-            <w:r>
-              <w:t>Wcinterschool</w:t>
-            </w:r>
-            <w:proofErr w:type="spellEnd"/>
-            <w:r>
-              <w:t xml:space="preserve"> on New Developments in Solid State Physics, Castle of </w:t>
-            </w:r>
-            <w:proofErr w:type="spellStart"/>
-            <w:r>
-              <w:t>Mauterndorf</w:t>
-            </w:r>
-            <w:proofErr w:type="spellEnd"/>
-            <w:r>
-              <w:t>, Austria.</w:t>
+              </w:rPr>
+              <w:t>F.Schäffler and G.Katsaros</w:t>
+            </w:r>
+            <w:r>
+              <w:t>, 19th International Wcinterschool on New Developments in Solid State Physics, Castle of Mauterndorf, Austria.</w:t>
             </w:r>
           </w:p>
           <w:p>
@@ -983,34 +800,11 @@
               <w:rPr>
                 <w:b/>
               </w:rPr>
-              <w:t xml:space="preserve">Moving away from simple </w:t>
-            </w:r>
-            <w:proofErr w:type="spellStart"/>
-            <w:r>
-              <w:rPr>
-                <w:b/>
-              </w:rPr>
-              <w:t>SiGe</w:t>
-            </w:r>
-            <w:proofErr w:type="spellEnd"/>
-            <w:r>
-              <w:rPr>
-                <w:b/>
-              </w:rPr>
-              <w:t xml:space="preserve"> self-assembled </w:t>
-            </w:r>
-            <w:proofErr w:type="spellStart"/>
-            <w:r>
-              <w:rPr>
-                <w:b/>
-              </w:rPr>
-              <w:t>nanodevices</w:t>
-            </w:r>
-            <w:proofErr w:type="spellEnd"/>
+              <w:t>Moving away from simple SiGe self-assembled nanodevices</w:t>
+            </w:r>
             <w:r>
               <w:t xml:space="preserve">, </w:t>
             </w:r>
-            <w:proofErr w:type="spellStart"/>
             <w:r>
               <w:rPr>
                 <w:i/>
@@ -1018,7 +812,6 @@
               </w:rPr>
               <w:t>L.Vukušić</w:t>
             </w:r>
-            <w:proofErr w:type="spellEnd"/>
             <w:r>
               <w:rPr>
                 <w:i/>
@@ -1034,169 +827,26 @@
                 <w:lang w:val="de-AT"/>
               </w:rPr>
             </w:pPr>
-            <w:proofErr w:type="spellStart"/>
             <w:r>
               <w:rPr>
                 <w:i/>
                 <w:lang w:val="de-AT"/>
               </w:rPr>
-              <w:t>H.Watzinger</w:t>
-            </w:r>
-            <w:proofErr w:type="spellEnd"/>
+              <w:t>H.Watzinger, M.Glaser, V.Sessi, E.Lausecker, R.Kirchschlager, A.Truhlar, J.Kukučka,</w:t>
+            </w:r>
+          </w:p>
+          <w:p>
+            <w:pPr>
+              <w:ind w:left="16" w:hanging="16"/>
+            </w:pPr>
             <w:r>
               <w:rPr>
                 <w:i/>
-                <w:lang w:val="de-AT"/>
-              </w:rPr>
-              <w:t xml:space="preserve">, </w:t>
-            </w:r>
-            <w:proofErr w:type="spellStart"/>
-            <w:r>
-              <w:rPr>
-                <w:i/>
-                <w:lang w:val="de-AT"/>
-              </w:rPr>
-              <w:t>M.Glaser</w:t>
-            </w:r>
-            <w:proofErr w:type="spellEnd"/>
-            <w:r>
-              <w:rPr>
-                <w:i/>
-                <w:lang w:val="de-AT"/>
-              </w:rPr>
-              <w:t xml:space="preserve">, </w:t>
-            </w:r>
-            <w:proofErr w:type="spellStart"/>
-            <w:r>
-              <w:rPr>
-                <w:i/>
-                <w:lang w:val="de-AT"/>
-              </w:rPr>
-              <w:t>V.Sessi</w:t>
-            </w:r>
-            <w:proofErr w:type="spellEnd"/>
-            <w:r>
-              <w:rPr>
-                <w:i/>
-                <w:lang w:val="de-AT"/>
-              </w:rPr>
-              <w:t xml:space="preserve">, </w:t>
-            </w:r>
-            <w:proofErr w:type="spellStart"/>
-            <w:r>
-              <w:rPr>
-                <w:i/>
-                <w:lang w:val="de-AT"/>
-              </w:rPr>
-              <w:t>E.Lausecker</w:t>
-            </w:r>
-            <w:proofErr w:type="spellEnd"/>
-            <w:r>
-              <w:rPr>
-                <w:i/>
-                <w:lang w:val="de-AT"/>
-              </w:rPr>
-              <w:t xml:space="preserve">, </w:t>
-            </w:r>
-            <w:proofErr w:type="spellStart"/>
-            <w:r>
-              <w:rPr>
-                <w:i/>
-                <w:lang w:val="de-AT"/>
-              </w:rPr>
-              <w:t>R.Kirchschlager</w:t>
-            </w:r>
-            <w:proofErr w:type="spellEnd"/>
-            <w:r>
-              <w:rPr>
-                <w:i/>
-                <w:lang w:val="de-AT"/>
-              </w:rPr>
-              <w:t xml:space="preserve">, </w:t>
-            </w:r>
-            <w:proofErr w:type="spellStart"/>
-            <w:r>
-              <w:rPr>
-                <w:i/>
-                <w:lang w:val="de-AT"/>
-              </w:rPr>
-              <w:t>A.Truhlar</w:t>
-            </w:r>
-            <w:proofErr w:type="spellEnd"/>
-            <w:r>
-              <w:rPr>
-                <w:i/>
-                <w:lang w:val="de-AT"/>
-              </w:rPr>
-              <w:t xml:space="preserve">, </w:t>
-            </w:r>
-            <w:proofErr w:type="spellStart"/>
-            <w:r>
-              <w:rPr>
-                <w:i/>
-                <w:lang w:val="de-AT"/>
-              </w:rPr>
-              <w:t>J.Kukučka</w:t>
-            </w:r>
-            <w:proofErr w:type="spellEnd"/>
-            <w:r>
-              <w:rPr>
-                <w:i/>
-                <w:lang w:val="de-AT"/>
-              </w:rPr>
-              <w:t>,</w:t>
-            </w:r>
-          </w:p>
-          <w:p>
-            <w:pPr>
-              <w:ind w:left="16" w:hanging="16"/>
-            </w:pPr>
-            <w:proofErr w:type="spellStart"/>
-            <w:r>
-              <w:rPr>
-                <w:i/>
-              </w:rPr>
-              <w:t>A.Rastelli</w:t>
-            </w:r>
-            <w:proofErr w:type="spellEnd"/>
-            <w:r>
-              <w:rPr>
-                <w:i/>
-              </w:rPr>
-              <w:t xml:space="preserve">, </w:t>
-            </w:r>
-            <w:proofErr w:type="spellStart"/>
-            <w:r>
-              <w:rPr>
-                <w:i/>
-              </w:rPr>
-              <w:t>F.Schäffler</w:t>
-            </w:r>
-            <w:proofErr w:type="spellEnd"/>
-            <w:r>
-              <w:rPr>
-                <w:i/>
-              </w:rPr>
-              <w:t xml:space="preserve"> and </w:t>
-            </w:r>
-            <w:proofErr w:type="spellStart"/>
-            <w:r>
-              <w:rPr>
-                <w:i/>
-              </w:rPr>
-              <w:t>G.Katsaros</w:t>
-            </w:r>
-            <w:proofErr w:type="spellEnd"/>
-            <w:r>
-              <w:t xml:space="preserve">, The International Conference </w:t>
-            </w:r>
-            <w:proofErr w:type="spellStart"/>
-            <w:r>
-              <w:t>SpinTech</w:t>
-            </w:r>
-            <w:proofErr w:type="spellEnd"/>
-            <w:r>
-              <w:t xml:space="preserve"> VIII School and Conference, Basel, Switzerland.</w:t>
+              </w:rPr>
+              <w:t>A.Rastelli, F.Schäffler and G.Katsaros</w:t>
+            </w:r>
+            <w:r>
+              <w:t>, The International Conference SpinTech VIII School and Conference, Basel, Switzerland.</w:t>
             </w:r>
           </w:p>
         </w:tc>
@@ -1221,49 +871,37 @@
             </w:pPr>
           </w:p>
           <w:p>
-            <w:pPr>
-              <w:rPr>
-                <w:del w:id="0" w:author="Georgios KATSAROS" w:date="2016-09-24T11:25:00Z"/>
-              </w:rPr>
-            </w:pPr>
             <w:r>
               <w:t xml:space="preserve">   </w:t>
             </w:r>
-            <w:ins w:id="1" w:author="Georgios KATSAROS" w:date="2016-09-24T11:25:00Z">
+            <w:r>
+              <w:t xml:space="preserve">     </w:t>
+            </w:r>
+            <w:r>
+              <w:t xml:space="preserve">August </w:t>
+            </w:r>
+            <w:r>
+              <w:t xml:space="preserve">    </w:t>
+            </w:r>
+            <w:ins w:id="0" w:author="Josip KUKUCKA" w:date="2016-09-25T14:37:00Z">
               <w:r>
-                <w:t xml:space="preserve">     </w:t>
+                <w:t xml:space="preserve">   </w:t>
               </w:r>
             </w:ins>
             <w:r>
-              <w:t xml:space="preserve">August </w:t>
-            </w:r>
-            <w:ins w:id="2" w:author="Georgios KATSAROS" w:date="2016-09-24T11:24:00Z">
-              <w:r>
-                <w:t xml:space="preserve">    </w:t>
-              </w:r>
-            </w:ins>
+              <w:t xml:space="preserve"> </w:t>
+            </w:r>
             <w:r>
               <w:t>3-4</w:t>
             </w:r>
-            <w:ins w:id="3" w:author="Georgios KATSAROS" w:date="2016-09-24T11:25:00Z">
-              <w:r>
-                <w:t>, 2015</w:t>
-              </w:r>
-            </w:ins>
-          </w:p>
-          <w:p>
-            <w:pPr>
-              <w:pPrChange w:id="4" w:author="Georgios KATSAROS" w:date="2016-09-24T11:25:00Z">
-                <w:pPr>
-                  <w:ind w:left="642"/>
-                </w:pPr>
-              </w:pPrChange>
-            </w:pPr>
-            <w:del w:id="5" w:author="Georgios KATSAROS" w:date="2016-09-24T11:25:00Z">
-              <w:r>
-                <w:delText>2015</w:delText>
-              </w:r>
-            </w:del>
+            <w:r>
+              <w:t xml:space="preserve">, </w:t>
+            </w:r>
+            <w:bookmarkStart w:id="1" w:name="_GoBack"/>
+            <w:bookmarkEnd w:id="1"/>
+            <w:r>
+              <w:t>2015</w:t>
+            </w:r>
           </w:p>
         </w:tc>
         <w:tc>
@@ -1281,8 +919,6 @@
             <w:pPr>
               <w:jc w:val="both"/>
             </w:pPr>
-            <w:bookmarkStart w:id="6" w:name="_GoBack"/>
-            <w:bookmarkEnd w:id="6"/>
             <w:r>
               <w:rPr>
                 <w:b/>
@@ -1292,21 +928,12 @@
             <w:r>
               <w:t xml:space="preserve">, </w:t>
             </w:r>
-            <w:proofErr w:type="spellStart"/>
             <w:r>
               <w:rPr>
                 <w:i/>
               </w:rPr>
-              <w:t>H.Watzinger</w:t>
-            </w:r>
-            <w:proofErr w:type="spellEnd"/>
-            <w:r>
-              <w:rPr>
-                <w:i/>
-              </w:rPr>
-              <w:t xml:space="preserve">, </w:t>
-            </w:r>
-            <w:proofErr w:type="spellStart"/>
+              <w:t xml:space="preserve">H.Watzinger, </w:t>
+            </w:r>
             <w:r>
               <w:rPr>
                 <w:i/>
@@ -1314,7 +941,6 @@
               </w:rPr>
               <w:t>L.Vukušić</w:t>
             </w:r>
-            <w:proofErr w:type="spellEnd"/>
             <w:r>
               <w:rPr>
                 <w:i/>
@@ -1330,117 +956,12 @@
                 <w:lang w:val="de-AT"/>
               </w:rPr>
             </w:pPr>
-            <w:proofErr w:type="spellStart"/>
             <w:r>
               <w:rPr>
                 <w:i/>
                 <w:lang w:val="de-AT"/>
               </w:rPr>
-              <w:t>E.Lausecker</w:t>
-            </w:r>
-            <w:proofErr w:type="spellEnd"/>
-            <w:r>
-              <w:rPr>
-                <w:i/>
-                <w:lang w:val="de-AT"/>
-              </w:rPr>
-              <w:t xml:space="preserve">, </w:t>
-            </w:r>
-            <w:proofErr w:type="spellStart"/>
-            <w:r>
-              <w:rPr>
-                <w:i/>
-                <w:lang w:val="de-AT"/>
-              </w:rPr>
-              <w:t>A.Truhlar</w:t>
-            </w:r>
-            <w:proofErr w:type="spellEnd"/>
-            <w:r>
-              <w:rPr>
-                <w:i/>
-                <w:lang w:val="de-AT"/>
-              </w:rPr>
-              <w:t xml:space="preserve">, </w:t>
-            </w:r>
-            <w:proofErr w:type="spellStart"/>
-            <w:r>
-              <w:rPr>
-                <w:i/>
-                <w:lang w:val="de-AT"/>
-              </w:rPr>
-              <w:t>R.Kirchschlager</w:t>
-            </w:r>
-            <w:proofErr w:type="spellEnd"/>
-            <w:r>
-              <w:rPr>
-                <w:i/>
-                <w:lang w:val="de-AT"/>
-              </w:rPr>
-              <w:t xml:space="preserve">, </w:t>
-            </w:r>
-            <w:proofErr w:type="spellStart"/>
-            <w:r>
-              <w:rPr>
-                <w:i/>
-                <w:lang w:val="de-AT"/>
-              </w:rPr>
-              <w:t>J.Kukučka</w:t>
-            </w:r>
-            <w:proofErr w:type="spellEnd"/>
-            <w:r>
-              <w:rPr>
-                <w:i/>
-                <w:lang w:val="de-AT"/>
-              </w:rPr>
-              <w:t xml:space="preserve">, </w:t>
-            </w:r>
-            <w:proofErr w:type="spellStart"/>
-            <w:r>
-              <w:rPr>
-                <w:i/>
-                <w:lang w:val="de-AT"/>
-              </w:rPr>
-              <w:t>V.Sessi</w:t>
-            </w:r>
-            <w:proofErr w:type="spellEnd"/>
-            <w:r>
-              <w:rPr>
-                <w:i/>
-                <w:lang w:val="de-AT"/>
-              </w:rPr>
-              <w:t xml:space="preserve">, </w:t>
-            </w:r>
-            <w:proofErr w:type="spellStart"/>
-            <w:r>
-              <w:rPr>
-                <w:i/>
-                <w:lang w:val="de-AT"/>
-              </w:rPr>
-              <w:t>M.Glaser</w:t>
-            </w:r>
-            <w:proofErr w:type="spellEnd"/>
-            <w:r>
-              <w:rPr>
-                <w:i/>
-                <w:lang w:val="de-AT"/>
-              </w:rPr>
-              <w:t xml:space="preserve">, </w:t>
-            </w:r>
-            <w:proofErr w:type="spellStart"/>
-            <w:r>
-              <w:rPr>
-                <w:i/>
-                <w:lang w:val="de-AT"/>
-              </w:rPr>
-              <w:t>A.Rastelli</w:t>
-            </w:r>
-            <w:proofErr w:type="spellEnd"/>
-            <w:r>
-              <w:rPr>
-                <w:i/>
-                <w:lang w:val="de-AT"/>
-              </w:rPr>
-              <w:t>,</w:t>
+              <w:t>E.Lausecker, A.Truhlar, R.Kirchschlager, J.Kukučka, V.Sessi, M.Glaser, A.Rastelli,</w:t>
             </w:r>
           </w:p>
           <w:p>
@@ -1448,28 +969,12 @@
               <w:ind w:left="10" w:hanging="6"/>
               <w:jc w:val="both"/>
             </w:pPr>
-            <w:proofErr w:type="spellStart"/>
             <w:r>
               <w:rPr>
                 <w:i/>
               </w:rPr>
-              <w:t>F.Schäffler</w:t>
-            </w:r>
-            <w:proofErr w:type="spellEnd"/>
-            <w:r>
-              <w:rPr>
-                <w:i/>
-              </w:rPr>
-              <w:t xml:space="preserve"> and </w:t>
-            </w:r>
-            <w:proofErr w:type="spellStart"/>
-            <w:r>
-              <w:rPr>
-                <w:i/>
-              </w:rPr>
-              <w:t>G.Katsaros</w:t>
-            </w:r>
-            <w:proofErr w:type="spellEnd"/>
+              <w:t>F.Schäffler and G.Katsaros</w:t>
+            </w:r>
             <w:r>
               <w:t>, Silicon Quantum Electronics Workshop 2015, Takamatsu, Japan.</w:t>
             </w:r>
@@ -1922,21 +1427,7 @@
               <w:rPr>
                 <w:b/>
               </w:rPr>
-              <w:t xml:space="preserve">r in </w:t>
-            </w:r>
-            <w:proofErr w:type="spellStart"/>
-            <w:r>
-              <w:rPr>
-                <w:b/>
-              </w:rPr>
-              <w:t>BiCMOS</w:t>
-            </w:r>
-            <w:proofErr w:type="spellEnd"/>
-            <w:r>
-              <w:rPr>
-                <w:b/>
-              </w:rPr>
-              <w:t xml:space="preserve"> technology with horizontal current bipolar</w:t>
+              <w:t>r in BiCMOS technology with horizontal current bipolar</w:t>
             </w:r>
             <w:r>
               <w:rPr>
@@ -1972,8 +1463,8 @@
 
 <file path=word/people.xml><?xml version="1.0" encoding="utf-8"?>
 <w15:people xmlns:wpc="http://schemas.microsoft.com/office/word/2010/wordprocessingCanvas" xmlns:mc="http://schemas.openxmlformats.org/markup-compatibility/2006" xmlns:o="urn:schemas-microsoft-com:office:office" xmlns:r="http://schemas.openxmlformats.org/officeDocument/2006/relationships" xmlns:m="http://schemas.openxmlformats.org/officeDocument/2006/math" xmlns:v="urn:schemas-microsoft-com:vml" xmlns:wp14="http://schemas.microsoft.com/office/word/2010/wordprocessingDrawing" xmlns:wp="http://schemas.openxmlformats.org/drawingml/2006/wordprocessingDrawing" xmlns:w10="urn:schemas-microsoft-com:office:word" xmlns:w="http://schemas.openxmlformats.org/wordprocessingml/2006/main" xmlns:w14="http://schemas.microsoft.com/office/word/2010/wordml" xmlns:w15="http://schemas.microsoft.com/office/word/2012/wordml" xmlns:wpg="http://schemas.microsoft.com/office/word/2010/wordprocessingGroup" xmlns:wpi="http://schemas.microsoft.com/office/word/2010/wordprocessingInk" xmlns:wne="http://schemas.microsoft.com/office/word/2006/wordml" xmlns:wps="http://schemas.microsoft.com/office/word/2010/wordprocessingShape" mc:Ignorable="w14 w15 wp14">
-  <w15:person w15:author="Georgios KATSAROS">
-    <w15:presenceInfo w15:providerId="AD" w15:userId="S-1-5-21-1803390964-2587139858-4034935123-2082"/>
+  <w15:person w15:author="Josip KUKUCKA">
+    <w15:presenceInfo w15:providerId="AD" w15:userId="S-1-5-21-1803390964-2587139858-4034935123-4111"/>
   </w15:person>
 </w15:people>
 </file>

</xml_diff>